<commit_message>
Very small change to doc
</commit_message>
<xml_diff>
--- a/RAG multi-agent model.docx
+++ b/RAG multi-agent model.docx
@@ -132,6 +132,9 @@
     </w:p>
     <w:p>
       <w:r>
+        <w:rPr>
+          <w:noProof/>
+        </w:rPr>
         <w:drawing>
           <wp:inline distT="0" distB="0" distL="0" distR="0" wp14:anchorId="18462493" wp14:editId="7478646C">
             <wp:extent cx="5063556" cy="3573477"/>
@@ -199,7 +202,13 @@
     </w:p>
     <w:p>
       <w:r>
-        <w:t xml:space="preserve">Every time the user sends a prompt, it first goes to an interface agent. Its task is to check the type of prompt and then pass it on to the appropriate agent. </w:t>
+        <w:t>Every time the user sends a prompt, it first goes to an interface agent. Its task is to check the type of prompt and then pass it on to the appropriate agent</w:t>
+      </w:r>
+      <w:r>
+        <w:t xml:space="preserve"> or agents</w:t>
+      </w:r>
+      <w:r>
+        <w:t xml:space="preserve">. </w:t>
       </w:r>
     </w:p>
     <w:p/>
@@ -1007,6 +1016,7 @@
   <w:style w:type="character" w:default="1" w:styleId="DefaultParagraphFont">
     <w:name w:val="Default Paragraph Font"/>
     <w:uiPriority w:val="1"/>
+    <w:semiHidden/>
     <w:unhideWhenUsed/>
   </w:style>
   <w:style w:type="table" w:default="1" w:styleId="TableNormal">

</xml_diff>